<commit_message>
End -fix checkwin by flag
</commit_message>
<xml_diff>
--- a/baocao/gameDoMin.docx
+++ b/baocao/gameDoMin.docx
@@ -59,7 +59,6 @@
         <w:rPr>
           <w:sz w:val="28"/>
           <w:szCs w:val="28"/>
-          <w:lang w:val="vi-VN"/>
         </w:rPr>
       </w:pPr>
       <w:r>
@@ -76,17 +75,112 @@
           <w:szCs w:val="28"/>
           <w:lang w:val="vi-VN"/>
         </w:rPr>
-        <w:t>ô.</w:t>
+        <w:t>ô</w:t>
+      </w:r>
+      <w:r>
+        <w:rPr>
+          <w:sz w:val="28"/>
+          <w:szCs w:val="28"/>
+        </w:rPr>
+        <w:t>:</w:t>
       </w:r>
     </w:p>
     <w:p>
       <w:pPr>
-        <w:rPr>
-          <w:sz w:val="28"/>
-          <w:szCs w:val="28"/>
-          <w:lang w:val="vi-VN"/>
-        </w:rPr>
-      </w:pPr>
+        <w:pStyle w:val="ListParagraph"/>
+        <w:numPr>
+          <w:ilvl w:val="0"/>
+          <w:numId w:val="5"/>
+        </w:numPr>
+        <w:rPr>
+          <w:sz w:val="28"/>
+          <w:szCs w:val="28"/>
+        </w:rPr>
+      </w:pPr>
+      <w:r>
+        <w:rPr>
+          <w:sz w:val="28"/>
+          <w:szCs w:val="28"/>
+          <w:lang w:val="vi-VN"/>
+        </w:rPr>
+        <w:t>Thuật toán đệ quy sử dụng ở hàm</w:t>
+      </w:r>
+    </w:p>
+    <w:p>
+      <w:pPr>
+        <w:pStyle w:val="ListParagraph"/>
+        <w:numPr>
+          <w:ilvl w:val="0"/>
+          <w:numId w:val="5"/>
+        </w:numPr>
+        <w:rPr>
+          <w:sz w:val="28"/>
+          <w:szCs w:val="28"/>
+        </w:rPr>
+      </w:pPr>
+      <w:r>
+        <w:rPr>
+          <w:sz w:val="28"/>
+          <w:szCs w:val="28"/>
+          <w:lang w:val="vi-VN"/>
+        </w:rPr>
+        <w:t>Trường hợp cơ sở: gặp phải mine, ô có mìn xung quanh(1-&gt;8)</w:t>
+      </w:r>
+    </w:p>
+    <w:p>
+      <w:pPr>
+        <w:pStyle w:val="ListParagraph"/>
+        <w:numPr>
+          <w:ilvl w:val="0"/>
+          <w:numId w:val="5"/>
+        </w:numPr>
+        <w:rPr>
+          <w:sz w:val="28"/>
+          <w:szCs w:val="28"/>
+        </w:rPr>
+      </w:pPr>
+      <w:r>
+        <w:rPr>
+          <w:sz w:val="28"/>
+          <w:szCs w:val="28"/>
+          <w:lang w:val="vi-VN"/>
+        </w:rPr>
+        <w:t xml:space="preserve">Trường hợp đệ </w:t>
+      </w:r>
+      <w:r>
+        <w:rPr>
+          <w:sz w:val="28"/>
+          <w:szCs w:val="28"/>
+          <w:lang w:val="vi-VN"/>
+        </w:rPr>
+        <w:t>quy:</w:t>
+      </w:r>
+      <w:r>
+        <w:rPr>
+          <w:sz w:val="28"/>
+          <w:szCs w:val="28"/>
+          <w:lang w:val="vi-VN"/>
+        </w:rPr>
+        <w:t xml:space="preserve"> khi 8 ô </w:t>
+      </w:r>
+      <w:r>
+        <w:rPr>
+          <w:sz w:val="28"/>
+          <w:szCs w:val="28"/>
+          <w:lang w:val="vi-VN"/>
+        </w:rPr>
+        <w:t>xung quanh ô được mở trống.</w:t>
+      </w:r>
+    </w:p>
+    <w:p>
+      <w:pPr>
+        <w:rPr>
+          <w:sz w:val="28"/>
+          <w:szCs w:val="28"/>
+          <w:lang w:val="vi-VN"/>
+        </w:rPr>
+      </w:pPr>
+      <w:proofErr w:type="spellStart"/>
       <w:r>
         <w:rPr>
           <w:sz w:val="28"/>
@@ -94,6 +188,7 @@
         </w:rPr>
         <w:t>Một</w:t>
       </w:r>
+      <w:proofErr w:type="spellEnd"/>
       <w:r>
         <w:rPr>
           <w:sz w:val="28"/>
@@ -762,6 +857,118 @@
       </w:rPr>
     </w:lvl>
   </w:abstractNum>
+  <w:abstractNum w:abstractNumId="4" w15:restartNumberingAfterBreak="0">
+    <w:nsid w:val="67B54E18"/>
+    <w:multiLevelType w:val="hybridMultilevel"/>
+    <w:tmpl w:val="098E02A8"/>
+    <w:lvl w:ilvl="0" w:tplc="7CA64FF0">
+      <w:numFmt w:val="bullet"/>
+      <w:lvlText w:val="-"/>
+      <w:lvlJc w:val="left"/>
+      <w:pPr>
+        <w:ind w:left="1080" w:hanging="360"/>
+      </w:pPr>
+      <w:rPr>
+        <w:rFonts w:ascii="Calibri" w:eastAsiaTheme="minorHAnsi" w:hAnsi="Calibri" w:cs="Calibri" w:hint="default"/>
+      </w:rPr>
+    </w:lvl>
+    <w:lvl w:ilvl="1" w:tplc="04090003" w:tentative="1">
+      <w:start w:val="1"/>
+      <w:numFmt w:val="bullet"/>
+      <w:lvlText w:val="o"/>
+      <w:lvlJc w:val="left"/>
+      <w:pPr>
+        <w:ind w:left="1800" w:hanging="360"/>
+      </w:pPr>
+      <w:rPr>
+        <w:rFonts w:ascii="Courier New" w:hAnsi="Courier New" w:cs="Courier New" w:hint="default"/>
+      </w:rPr>
+    </w:lvl>
+    <w:lvl w:ilvl="2" w:tplc="04090005" w:tentative="1">
+      <w:start w:val="1"/>
+      <w:numFmt w:val="bullet"/>
+      <w:lvlText w:val=""/>
+      <w:lvlJc w:val="left"/>
+      <w:pPr>
+        <w:ind w:left="2520" w:hanging="360"/>
+      </w:pPr>
+      <w:rPr>
+        <w:rFonts w:ascii="Wingdings" w:hAnsi="Wingdings" w:hint="default"/>
+      </w:rPr>
+    </w:lvl>
+    <w:lvl w:ilvl="3" w:tplc="04090001" w:tentative="1">
+      <w:start w:val="1"/>
+      <w:numFmt w:val="bullet"/>
+      <w:lvlText w:val=""/>
+      <w:lvlJc w:val="left"/>
+      <w:pPr>
+        <w:ind w:left="3240" w:hanging="360"/>
+      </w:pPr>
+      <w:rPr>
+        <w:rFonts w:ascii="Symbol" w:hAnsi="Symbol" w:hint="default"/>
+      </w:rPr>
+    </w:lvl>
+    <w:lvl w:ilvl="4" w:tplc="04090003" w:tentative="1">
+      <w:start w:val="1"/>
+      <w:numFmt w:val="bullet"/>
+      <w:lvlText w:val="o"/>
+      <w:lvlJc w:val="left"/>
+      <w:pPr>
+        <w:ind w:left="3960" w:hanging="360"/>
+      </w:pPr>
+      <w:rPr>
+        <w:rFonts w:ascii="Courier New" w:hAnsi="Courier New" w:cs="Courier New" w:hint="default"/>
+      </w:rPr>
+    </w:lvl>
+    <w:lvl w:ilvl="5" w:tplc="04090005" w:tentative="1">
+      <w:start w:val="1"/>
+      <w:numFmt w:val="bullet"/>
+      <w:lvlText w:val=""/>
+      <w:lvlJc w:val="left"/>
+      <w:pPr>
+        <w:ind w:left="4680" w:hanging="360"/>
+      </w:pPr>
+      <w:rPr>
+        <w:rFonts w:ascii="Wingdings" w:hAnsi="Wingdings" w:hint="default"/>
+      </w:rPr>
+    </w:lvl>
+    <w:lvl w:ilvl="6" w:tplc="04090001" w:tentative="1">
+      <w:start w:val="1"/>
+      <w:numFmt w:val="bullet"/>
+      <w:lvlText w:val=""/>
+      <w:lvlJc w:val="left"/>
+      <w:pPr>
+        <w:ind w:left="5400" w:hanging="360"/>
+      </w:pPr>
+      <w:rPr>
+        <w:rFonts w:ascii="Symbol" w:hAnsi="Symbol" w:hint="default"/>
+      </w:rPr>
+    </w:lvl>
+    <w:lvl w:ilvl="7" w:tplc="04090003" w:tentative="1">
+      <w:start w:val="1"/>
+      <w:numFmt w:val="bullet"/>
+      <w:lvlText w:val="o"/>
+      <w:lvlJc w:val="left"/>
+      <w:pPr>
+        <w:ind w:left="6120" w:hanging="360"/>
+      </w:pPr>
+      <w:rPr>
+        <w:rFonts w:ascii="Courier New" w:hAnsi="Courier New" w:cs="Courier New" w:hint="default"/>
+      </w:rPr>
+    </w:lvl>
+    <w:lvl w:ilvl="8" w:tplc="04090005" w:tentative="1">
+      <w:start w:val="1"/>
+      <w:numFmt w:val="bullet"/>
+      <w:lvlText w:val=""/>
+      <w:lvlJc w:val="left"/>
+      <w:pPr>
+        <w:ind w:left="6840" w:hanging="360"/>
+      </w:pPr>
+      <w:rPr>
+        <w:rFonts w:ascii="Wingdings" w:hAnsi="Wingdings" w:hint="default"/>
+      </w:rPr>
+    </w:lvl>
+  </w:abstractNum>
   <w:num w:numId="1">
     <w:abstractNumId w:val="2"/>
   </w:num>
@@ -773,6 +980,9 @@
   </w:num>
   <w:num w:numId="4">
     <w:abstractNumId w:val="1"/>
+  </w:num>
+  <w:num w:numId="5">
+    <w:abstractNumId w:val="4"/>
   </w:num>
 </w:numbering>
 </file>

</xml_diff>